<commit_message>
Xong class tổng quan
</commit_message>
<xml_diff>
--- a/Đặc tả Phân tích hệ thống-Cường.docx
+++ b/Đặc tả Phân tích hệ thống-Cường.docx
@@ -2978,7 +2978,12 @@
               <w:jc w:val="center"/>
             </w:pPr>
             <w:r>
-              <w:t xml:space="preserve">Loại sản phẩm </w:t>
+              <w:t>Loại sản phẩm</w:t>
+            </w:r>
+            <w:bookmarkStart w:id="0" w:name="_GoBack"/>
+            <w:bookmarkEnd w:id="0"/>
+            <w:r>
+              <w:t xml:space="preserve"> </w:t>
             </w:r>
           </w:p>
         </w:tc>
@@ -7168,22 +7173,13 @@
               <w:jc w:val="center"/>
             </w:pPr>
             <w:r>
-              <w:t xml:space="preserve">Đây là </w:t>
-            </w:r>
-            <w:r>
-              <w:t>chính sách bảo hành</w:t>
-            </w:r>
-            <w:r>
-              <w:t>…..</w:t>
+              <w:t>Đây là chính sách bảo hành…..</w:t>
             </w:r>
           </w:p>
         </w:tc>
       </w:tr>
     </w:tbl>
-    <w:p>
-      <w:bookmarkStart w:id="0" w:name="_GoBack"/>
-      <w:bookmarkEnd w:id="0"/>
-    </w:p>
+    <w:p/>
     <w:sectPr>
       <w:pgSz w:w="12240" w:h="15840"/>
       <w:pgMar w:top="1440" w:right="1440" w:bottom="1440" w:left="1440" w:header="720" w:footer="720" w:gutter="0"/>
@@ -8258,7 +8254,7 @@
 </file>
 
 <file path=customXml/itemProps1.xml><?xml version="1.0" encoding="utf-8"?>
-<ds:datastoreItem xmlns:ds="http://schemas.openxmlformats.org/officeDocument/2006/customXml" ds:itemID="{BB00EEA1-CFFA-4597-BA8F-326982A79599}">
+<ds:datastoreItem xmlns:ds="http://schemas.openxmlformats.org/officeDocument/2006/customXml" ds:itemID="{A601DFE8-5AF3-4123-A475-63BE57C7D007}">
   <ds:schemaRefs>
     <ds:schemaRef ds:uri="http://schemas.openxmlformats.org/officeDocument/2006/bibliography"/>
   </ds:schemaRefs>

</xml_diff>